<commit_message>
Video Demo Links added
</commit_message>
<xml_diff>
--- a/Third Year Project Documentation.docx
+++ b/Third Year Project Documentation.docx
@@ -412,6 +412,13 @@
         </w:rPr>
         <w:t xml:space="preserve"> User Guide</w:t>
       </w:r>
+      <w:r>
+        <w:rPr>
+          <w:sz w:val="56"/>
+          <w:szCs w:val="56"/>
+        </w:rPr>
+        <w:t xml:space="preserve"> &amp; Video Demo</w:t>
+      </w:r>
     </w:p>
     <w:p>
       <w:pPr>
@@ -1955,6 +1962,14 @@
           <w:t>https://github.com/RobbieDeegan/Third-Year-Final-Project</w:t>
         </w:r>
       </w:hyperlink>
+    </w:p>
+    <w:p>
+      <w:pPr>
+        <w:rPr>
+          <w:sz w:val="32"/>
+          <w:szCs w:val="52"/>
+        </w:rPr>
+      </w:pPr>
     </w:p>
     <w:p>
       <w:pPr>
@@ -2317,9 +2332,85 @@
         </w:rPr>
         <w:t>. Once that’s all installed, clone or download the repository from the project github link. Navigate to the project file in terminal or command prompt and type ionic serve to run the application on a browser through the local host.</w:t>
       </w:r>
-      <w:bookmarkStart w:id="0" w:name="_GoBack"/>
-      <w:bookmarkEnd w:id="0"/>
-    </w:p>
+    </w:p>
+    <w:p>
+      <w:pPr>
+        <w:rPr>
+          <w:sz w:val="32"/>
+          <w:szCs w:val="52"/>
+        </w:rPr>
+      </w:pPr>
+    </w:p>
+    <w:p>
+      <w:pPr>
+        <w:jc w:val="center"/>
+        <w:rPr>
+          <w:sz w:val="32"/>
+          <w:szCs w:val="52"/>
+        </w:rPr>
+      </w:pPr>
+      <w:r>
+        <w:rPr>
+          <w:sz w:val="52"/>
+          <w:szCs w:val="52"/>
+          <w:u w:val="single"/>
+        </w:rPr>
+        <w:t>Video Demo</w:t>
+      </w:r>
+    </w:p>
+    <w:bookmarkStart w:id="0" w:name="_GoBack"/>
+    <w:p>
+      <w:pPr>
+        <w:jc w:val="center"/>
+        <w:rPr>
+          <w:sz w:val="32"/>
+          <w:szCs w:val="52"/>
+        </w:rPr>
+      </w:pPr>
+      <w:r>
+        <w:rPr>
+          <w:sz w:val="32"/>
+          <w:szCs w:val="52"/>
+        </w:rPr>
+        <w:fldChar w:fldCharType="begin"/>
+      </w:r>
+      <w:r>
+        <w:rPr>
+          <w:sz w:val="32"/>
+          <w:szCs w:val="52"/>
+        </w:rPr>
+        <w:instrText xml:space="preserve"> HYPERLINK "https://www.dropbox.com/home?preview=VID_20170424_011524.mp4" </w:instrText>
+      </w:r>
+      <w:r>
+        <w:rPr>
+          <w:sz w:val="32"/>
+          <w:szCs w:val="52"/>
+        </w:rPr>
+      </w:r>
+      <w:r>
+        <w:rPr>
+          <w:sz w:val="32"/>
+          <w:szCs w:val="52"/>
+        </w:rPr>
+        <w:fldChar w:fldCharType="separate"/>
+      </w:r>
+      <w:r>
+        <w:rPr>
+          <w:rStyle w:val="Hyperlink"/>
+          <w:sz w:val="32"/>
+          <w:szCs w:val="52"/>
+        </w:rPr>
+        <w:t>https://www.dropbox.com/home?preview=VID_20170424_011524.mp4</w:t>
+      </w:r>
+      <w:r>
+        <w:rPr>
+          <w:sz w:val="32"/>
+          <w:szCs w:val="52"/>
+        </w:rPr>
+        <w:fldChar w:fldCharType="end"/>
+      </w:r>
+    </w:p>
+    <w:bookmarkEnd w:id="0"/>
     <w:sectPr>
       <w:headerReference w:type="default" r:id="rId25"/>
       <w:footerReference w:type="default" r:id="rId26"/>
@@ -4947,10 +5038,10 @@
   </w:compat>
   <w:rsids>
     <w:rsidRoot w:val="00920CF7"/>
-    <w:rsid w:val="00583FE3"/>
     <w:rsid w:val="0064206B"/>
     <w:rsid w:val="00920CF7"/>
     <w:rsid w:val="00D55334"/>
+    <w:rsid w:val="00EC2B9D"/>
   </w:rsids>
   <m:mathPr>
     <m:mathFont m:val="Cambria Math"/>
@@ -5693,7 +5784,7 @@
 </file>
 
 <file path=customXml/itemProps1.xml><?xml version="1.0" encoding="utf-8"?>
-<ds:datastoreItem xmlns:ds="http://schemas.openxmlformats.org/officeDocument/2006/customXml" ds:itemID="{A8398B32-EDAA-8142-83AB-5B55A9387055}">
+<ds:datastoreItem xmlns:ds="http://schemas.openxmlformats.org/officeDocument/2006/customXml" ds:itemID="{06DE4995-8791-DB4E-B6EE-D1375306BF40}">
   <ds:schemaRefs>
     <ds:schemaRef ds:uri="http://schemas.openxmlformats.org/officeDocument/2006/bibliography"/>
   </ds:schemaRefs>

</xml_diff>